<commit_message>
Naive CI per capita & Detrended
Naive corporate income per capita and detrended naive corporate income per capita. Code for results.  Word document saved has these code changes.
</commit_message>
<xml_diff>
--- a/job_market_data/sDiD_shareCIT_code_output.docx
+++ b/job_market_data/sDiD_shareCIT_code_output.docx
@@ -4602,7 +4602,1559 @@
         <w:t>p-value: 0.8422</w:t>
       </w:r>
     </w:p>
+    <w:p>
+      <w:pPr>
+        <w:pBdr>
+          <w:bottom w:val="single" w:sz="12" w:space="1" w:color="auto"/>
+        </w:pBdr>
+      </w:pPr>
+    </w:p>
+    <w:p>
+      <w:r>
+        <w:t>Naive Corporate Income per capita</w:t>
+      </w:r>
+    </w:p>
     <w:p/>
+    <w:p>
+      <w:r>
+        <w:t>State: Iowa</w:t>
+      </w:r>
+    </w:p>
+    <w:p>
+      <w:r>
+        <w:t>Point estimate: -171.17</w:t>
+      </w:r>
+    </w:p>
+    <w:p>
+      <w:r>
+        <w:t>95% CI (-1471.81, 1129.48)</w:t>
+      </w:r>
+    </w:p>
+    <w:p>
+      <w:r>
+        <w:t>t-statistic: -0.258</w:t>
+      </w:r>
+    </w:p>
+    <w:p>
+      <w:r>
+        <w:t>p-value: 0.7967</w:t>
+      </w:r>
+    </w:p>
+    <w:p>
+      <w:r>
+        <w:t>State: Nebraska</w:t>
+      </w:r>
+    </w:p>
+    <w:p>
+      <w:r>
+        <w:t>Point estimate: -54.88</w:t>
+      </w:r>
+    </w:p>
+    <w:p>
+      <w:r>
+        <w:t>95% CI (-949.94, 840.18)</w:t>
+      </w:r>
+    </w:p>
+    <w:p>
+      <w:r>
+        <w:t>t-statistic: -0.120</w:t>
+      </w:r>
+    </w:p>
+    <w:p>
+      <w:r>
+        <w:t>p-value: 0.9044</w:t>
+      </w:r>
+    </w:p>
+    <w:p>
+      <w:r>
+        <w:t>State: Michigan</w:t>
+      </w:r>
+    </w:p>
+    <w:p>
+      <w:r>
+        <w:t>Point estimate: 217.16</w:t>
+      </w:r>
+    </w:p>
+    <w:p>
+      <w:r>
+        <w:t>95% CI (-1435.93, 1870.25)</w:t>
+      </w:r>
+    </w:p>
+    <w:p>
+      <w:r>
+        <w:t>t-statistic: 0.257</w:t>
+      </w:r>
+    </w:p>
+    <w:p>
+      <w:r>
+        <w:t>p-value: 0.7969</w:t>
+      </w:r>
+    </w:p>
+    <w:p>
+      <w:pPr>
+        <w:rPr>
+          <w:highlight w:val="yellow"/>
+        </w:rPr>
+      </w:pPr>
+      <w:r>
+        <w:rPr>
+          <w:highlight w:val="yellow"/>
+        </w:rPr>
+        <w:t>State: Illinois</w:t>
+      </w:r>
+    </w:p>
+    <w:p>
+      <w:pPr>
+        <w:rPr>
+          <w:highlight w:val="yellow"/>
+        </w:rPr>
+      </w:pPr>
+      <w:r>
+        <w:rPr>
+          <w:highlight w:val="yellow"/>
+        </w:rPr>
+        <w:t>Point estimate: 474.34</w:t>
+      </w:r>
+    </w:p>
+    <w:p>
+      <w:pPr>
+        <w:rPr>
+          <w:highlight w:val="yellow"/>
+        </w:rPr>
+      </w:pPr>
+      <w:r>
+        <w:rPr>
+          <w:highlight w:val="yellow"/>
+        </w:rPr>
+        <w:t>95% CI (49.52, 899.17)</w:t>
+      </w:r>
+    </w:p>
+    <w:p>
+      <w:pPr>
+        <w:rPr>
+          <w:highlight w:val="yellow"/>
+        </w:rPr>
+      </w:pPr>
+      <w:r>
+        <w:rPr>
+          <w:highlight w:val="yellow"/>
+        </w:rPr>
+        <w:t>t-statistic: 2.188</w:t>
+      </w:r>
+    </w:p>
+    <w:p>
+      <w:r>
+        <w:rPr>
+          <w:highlight w:val="yellow"/>
+        </w:rPr>
+        <w:t>p-value: 0.0288</w:t>
+      </w:r>
+    </w:p>
+    <w:p>
+      <w:r>
+        <w:t>State: Oregon</w:t>
+      </w:r>
+    </w:p>
+    <w:p>
+      <w:r>
+        <w:t>Point estimate: 115.62</w:t>
+      </w:r>
+    </w:p>
+    <w:p>
+      <w:r>
+        <w:t>95% CI (-1801.35, 2032.59)</w:t>
+      </w:r>
+    </w:p>
+    <w:p>
+      <w:r>
+        <w:t>t-statistic: 0.118</w:t>
+      </w:r>
+    </w:p>
+    <w:p>
+      <w:r>
+        <w:t>p-value: 0.9059</w:t>
+      </w:r>
+    </w:p>
+    <w:p>
+      <w:r>
+        <w:t>State: Georgia</w:t>
+      </w:r>
+    </w:p>
+    <w:p>
+      <w:r>
+        <w:t>Point estimate: -436.20</w:t>
+      </w:r>
+    </w:p>
+    <w:p>
+      <w:r>
+        <w:t>95% CI (-2597.76, 1725.36)</w:t>
+      </w:r>
+    </w:p>
+    <w:p>
+      <w:r>
+        <w:t>t-statistic: -0.396</w:t>
+      </w:r>
+    </w:p>
+    <w:p>
+      <w:r>
+        <w:lastRenderedPageBreak/>
+        <w:t>p-value: 0.6925</w:t>
+      </w:r>
+    </w:p>
+    <w:p>
+      <w:r>
+        <w:t>State: Wisconsin</w:t>
+      </w:r>
+    </w:p>
+    <w:p>
+      <w:r>
+        <w:t>Point estimate: -451.31</w:t>
+      </w:r>
+    </w:p>
+    <w:p>
+      <w:r>
+        <w:t>95% CI (-3607.72, 2705.09)</w:t>
+      </w:r>
+    </w:p>
+    <w:p>
+      <w:r>
+        <w:t>t-statistic: -0.280</w:t>
+      </w:r>
+    </w:p>
+    <w:p>
+      <w:r>
+        <w:t>p-value: 0.7793</w:t>
+      </w:r>
+    </w:p>
+    <w:p>
+      <w:r>
+        <w:t>State: Arizona</w:t>
+      </w:r>
+    </w:p>
+    <w:p>
+      <w:r>
+        <w:t>Point estimate: -328.39</w:t>
+      </w:r>
+    </w:p>
+    <w:p>
+      <w:r>
+        <w:t>95% CI (-1800.13, 1143.36)</w:t>
+      </w:r>
+    </w:p>
+    <w:p>
+      <w:r>
+        <w:t>t-statistic: -0.437</w:t>
+      </w:r>
+    </w:p>
+    <w:p>
+      <w:r>
+        <w:t>p-value: 0.6620</w:t>
+      </w:r>
+    </w:p>
+    <w:p>
+      <w:r>
+        <w:t>State: Indiana</w:t>
+      </w:r>
+    </w:p>
+    <w:p>
+      <w:r>
+        <w:t>Point estimate: -824.13</w:t>
+      </w:r>
+    </w:p>
+    <w:p>
+      <w:r>
+        <w:t>95% CI (-2168.57, 520.32)</w:t>
+      </w:r>
+    </w:p>
+    <w:p>
+      <w:r>
+        <w:t>t-statistic: -1.201</w:t>
+      </w:r>
+    </w:p>
+    <w:p>
+      <w:r>
+        <w:t>p-value: 0.2298</w:t>
+      </w:r>
+    </w:p>
+    <w:p>
+      <w:r>
+        <w:t>State: Maine</w:t>
+      </w:r>
+    </w:p>
+    <w:p>
+      <w:r>
+        <w:t>Point estimate: -194.70</w:t>
+      </w:r>
+    </w:p>
+    <w:p>
+      <w:r>
+        <w:t>95% CI (-1399.50, 1010.09)</w:t>
+      </w:r>
+    </w:p>
+    <w:p>
+      <w:r>
+        <w:t>t-statistic: -0.317</w:t>
+      </w:r>
+    </w:p>
+    <w:p>
+      <w:r>
+        <w:t>p-value: 0.7515</w:t>
+      </w:r>
+    </w:p>
+    <w:p>
+      <w:r>
+        <w:t>State: Minnesota</w:t>
+      </w:r>
+    </w:p>
+    <w:p>
+      <w:r>
+        <w:t>Point estimate: -222.40</w:t>
+      </w:r>
+    </w:p>
+    <w:p>
+      <w:r>
+        <w:t>95% CI (-1702.02, 1257.21)</w:t>
+      </w:r>
+    </w:p>
+    <w:p>
+      <w:r>
+        <w:t>t-statistic: -0.295</w:t>
+      </w:r>
+    </w:p>
+    <w:p>
+      <w:r>
+        <w:t>p-value: 0.7683</w:t>
+      </w:r>
+    </w:p>
+    <w:p>
+      <w:r>
+        <w:t>State: Pennsylvania</w:t>
+      </w:r>
+    </w:p>
+    <w:p>
+      <w:r>
+        <w:t>Point estimate: -126.37</w:t>
+      </w:r>
+    </w:p>
+    <w:p>
+      <w:r>
+        <w:t>95% CI (-1541.88, 1289.15)</w:t>
+      </w:r>
+    </w:p>
+    <w:p>
+      <w:r>
+        <w:t>t-statistic: -0.175</w:t>
+      </w:r>
+    </w:p>
+    <w:p>
+      <w:r>
+        <w:t>p-value: 0.8611</w:t>
+      </w:r>
+    </w:p>
+    <w:p>
+      <w:r>
+        <w:t>State: South Carolina</w:t>
+      </w:r>
+    </w:p>
+    <w:p>
+      <w:r>
+        <w:t>Point estimate: -214.51</w:t>
+      </w:r>
+    </w:p>
+    <w:p>
+      <w:r>
+        <w:t>95% CI (-1726.70, 1297.67)</w:t>
+      </w:r>
+    </w:p>
+    <w:p>
+      <w:r>
+        <w:t>t-statistic: -0.278</w:t>
+      </w:r>
+    </w:p>
+    <w:p>
+      <w:r>
+        <w:t>p-value: 0.7810</w:t>
+      </w:r>
+    </w:p>
+    <w:p>
+      <w:r>
+        <w:t>State: Colorado</w:t>
+      </w:r>
+    </w:p>
+    <w:p>
+      <w:r>
+        <w:t>Point estimate: -213.68</w:t>
+      </w:r>
+    </w:p>
+    <w:p>
+      <w:r>
+        <w:t>95% CI (-2072.32, 1644.97)</w:t>
+      </w:r>
+    </w:p>
+    <w:p>
+      <w:r>
+        <w:t>t-statistic: -0.225</w:t>
+      </w:r>
+    </w:p>
+    <w:p>
+      <w:r>
+        <w:t>p-value: 0.8218</w:t>
+      </w:r>
+    </w:p>
+    <w:p>
+      <w:r>
+        <w:t>State: California</w:t>
+      </w:r>
+    </w:p>
+    <w:p>
+      <w:r>
+        <w:t>Point estimate: -776.70</w:t>
+      </w:r>
+    </w:p>
+    <w:p>
+      <w:r>
+        <w:t>95% CI (-3884.69, 2331.30)</w:t>
+      </w:r>
+    </w:p>
+    <w:p>
+      <w:r>
+        <w:lastRenderedPageBreak/>
+        <w:t>t-statistic: -0.490</w:t>
+      </w:r>
+    </w:p>
+    <w:p>
+      <w:r>
+        <w:t>p-value: 0.6244</w:t>
+      </w:r>
+    </w:p>
+    <w:p>
+      <w:r>
+        <w:t>State: Utah</w:t>
+      </w:r>
+    </w:p>
+    <w:p>
+      <w:r>
+        <w:t>Point estimate: -284.42</w:t>
+      </w:r>
+    </w:p>
+    <w:p>
+      <w:r>
+        <w:t>95% CI (-3235.81, 2666.96)</w:t>
+      </w:r>
+    </w:p>
+    <w:p>
+      <w:r>
+        <w:t>t-statistic: -0.189</w:t>
+      </w:r>
+    </w:p>
+    <w:p>
+      <w:r>
+        <w:t>p-value: 0.8502</w:t>
+      </w:r>
+    </w:p>
+    <w:p>
+      <w:r>
+        <w:t>State: New Jersey</w:t>
+      </w:r>
+    </w:p>
+    <w:p>
+      <w:r>
+        <w:t>Point estimate: -216.52</w:t>
+      </w:r>
+    </w:p>
+    <w:p>
+      <w:r>
+        <w:t>95% CI (-2323.29, 1890.24)</w:t>
+      </w:r>
+    </w:p>
+    <w:p>
+      <w:r>
+        <w:t>t-statistic: -0.201</w:t>
+      </w:r>
+    </w:p>
+    <w:p>
+      <w:r>
+        <w:t>p-value: 0.8404</w:t>
+      </w:r>
+    </w:p>
+    <w:p>
+      <w:r>
+        <w:t>State: New York</w:t>
+      </w:r>
+    </w:p>
+    <w:p>
+      <w:r>
+        <w:t>Point estimate: 642.22</w:t>
+      </w:r>
+    </w:p>
+    <w:p>
+      <w:r>
+        <w:t>95% CI (-1992.70, 3277.13)</w:t>
+      </w:r>
+    </w:p>
+    <w:p>
+      <w:r>
+        <w:t>t-statistic: 0.478</w:t>
+      </w:r>
+    </w:p>
+    <w:p>
+      <w:r>
+        <w:t>p-value: 0.6330</w:t>
+      </w:r>
+    </w:p>
+    <w:p>
+      <w:r>
+        <w:t>State: Rhode Island</w:t>
+      </w:r>
+    </w:p>
+    <w:p>
+      <w:r>
+        <w:t>Point estimate: 328.90</w:t>
+      </w:r>
+    </w:p>
+    <w:p>
+      <w:r>
+        <w:t>95% CI (-2420.43, 3078.24)</w:t>
+      </w:r>
+    </w:p>
+    <w:p>
+      <w:r>
+        <w:t>t-statistic: 0.234</w:t>
+      </w:r>
+    </w:p>
+    <w:p>
+      <w:r>
+        <w:t>p-value: 0.8147</w:t>
+      </w:r>
+    </w:p>
+    <w:p>
+      <w:r>
+        <w:t>State: Connecticut</w:t>
+      </w:r>
+    </w:p>
+    <w:p>
+      <w:r>
+        <w:t>Point estimate: 721.71</w:t>
+      </w:r>
+    </w:p>
+    <w:p>
+      <w:r>
+        <w:t>95% CI (-1504.33, 2947.75)</w:t>
+      </w:r>
+    </w:p>
+    <w:p>
+      <w:r>
+        <w:t>t-statistic: 0.635</w:t>
+      </w:r>
+    </w:p>
+    <w:p>
+      <w:r>
+        <w:t>p-value: 0.5253</w:t>
+      </w:r>
+    </w:p>
+    <w:p>
+      <w:r>
+        <w:t>State: Louisiana</w:t>
+      </w:r>
+    </w:p>
+    <w:p>
+      <w:r>
+        <w:t>Point estimate: 226.90</w:t>
+      </w:r>
+    </w:p>
+    <w:p>
+      <w:r>
+        <w:t>95% CI (-1924.16, 2377.97)</w:t>
+      </w:r>
+    </w:p>
+    <w:p>
+      <w:r>
+        <w:t>t-statistic: 0.207</w:t>
+      </w:r>
+    </w:p>
+    <w:p>
+      <w:r>
+        <w:t>p-value: 0.8363</w:t>
+      </w:r>
+    </w:p>
+    <w:p>
+      <w:r>
+        <w:t>State: North Carolina</w:t>
+      </w:r>
+    </w:p>
+    <w:p>
+      <w:r>
+        <w:t>Point estimate: -51.64</w:t>
+      </w:r>
+    </w:p>
+    <w:p>
+      <w:r>
+        <w:t>95% CI (-2329.06, 2225.78)</w:t>
+      </w:r>
+    </w:p>
+    <w:p>
+      <w:r>
+        <w:t>t-statistic: -0.044</w:t>
+      </w:r>
+    </w:p>
+    <w:p>
+      <w:r>
+        <w:t>p-value: 0.9646</w:t>
+      </w:r>
+    </w:p>
+    <w:p>
+      <w:pPr>
+        <w:rPr>
+          <w:highlight w:val="yellow"/>
+        </w:rPr>
+      </w:pPr>
+      <w:r>
+        <w:rPr>
+          <w:highlight w:val="yellow"/>
+        </w:rPr>
+        <w:t>State: North Dakota</w:t>
+      </w:r>
+    </w:p>
+    <w:p>
+      <w:pPr>
+        <w:rPr>
+          <w:highlight w:val="yellow"/>
+        </w:rPr>
+      </w:pPr>
+      <w:r>
+        <w:rPr>
+          <w:highlight w:val="yellow"/>
+        </w:rPr>
+        <w:t>Point estimate: -2649.23</w:t>
+      </w:r>
+    </w:p>
+    <w:p>
+      <w:pPr>
+        <w:rPr>
+          <w:highlight w:val="yellow"/>
+        </w:rPr>
+      </w:pPr>
+      <w:r>
+        <w:rPr>
+          <w:highlight w:val="yellow"/>
+        </w:rPr>
+        <w:t>95% CI (-4923.05, -375.41)</w:t>
+      </w:r>
+    </w:p>
+    <w:p>
+      <w:pPr>
+        <w:rPr>
+          <w:highlight w:val="yellow"/>
+        </w:rPr>
+      </w:pPr>
+      <w:r>
+        <w:rPr>
+          <w:highlight w:val="yellow"/>
+        </w:rPr>
+        <w:t>t-statistic: -2.284</w:t>
+      </w:r>
+    </w:p>
+    <w:p>
+      <w:r>
+        <w:rPr>
+          <w:highlight w:val="yellow"/>
+        </w:rPr>
+        <w:t>p-value: 0.0227</w:t>
+      </w:r>
+    </w:p>
+    <w:p>
+      <w:r>
+        <w:t>State: Delaware</w:t>
+      </w:r>
+    </w:p>
+    <w:p>
+      <w:r>
+        <w:t>Point estimate: -1164.18</w:t>
+      </w:r>
+    </w:p>
+    <w:p>
+      <w:r>
+        <w:lastRenderedPageBreak/>
+        <w:t>95% CI (-2132.66, -195.70)</w:t>
+      </w:r>
+    </w:p>
+    <w:p>
+      <w:r>
+        <w:t>t-statistic: -2.356</w:t>
+      </w:r>
+    </w:p>
+    <w:p>
+      <w:r>
+        <w:t>p-value: 0.0187</w:t>
+      </w:r>
+    </w:p>
+    <w:p>
+      <w:r>
+        <w:t>State: Kentucky</w:t>
+      </w:r>
+    </w:p>
+    <w:p>
+      <w:r>
+        <w:t>Point estimate: 502.53</w:t>
+      </w:r>
+    </w:p>
+    <w:p>
+      <w:r>
+        <w:t>95% CI (-1066.11, 2071.18)</w:t>
+      </w:r>
+    </w:p>
+    <w:p>
+      <w:r>
+        <w:t>t-statistic: 0.628</w:t>
+      </w:r>
+    </w:p>
+    <w:p>
+      <w:r>
+        <w:t>p-value: 0.5302</w:t>
+      </w:r>
+    </w:p>
+    <w:p>
+      <w:r>
+        <w:t>State: Maryland</w:t>
+      </w:r>
+    </w:p>
+    <w:p>
+      <w:r>
+        <w:t>Point estimate: -195.83</w:t>
+      </w:r>
+    </w:p>
+    <w:p>
+      <w:r>
+        <w:t>95% CI (-1690.29, 1298.63)</w:t>
+      </w:r>
+    </w:p>
+    <w:p>
+      <w:r>
+        <w:t>t-statistic: -0.257</w:t>
+      </w:r>
+    </w:p>
+    <w:p>
+      <w:r>
+        <w:t>p-value: 0.7974</w:t>
+      </w:r>
+    </w:p>
+    <w:p>
+      <w:r>
+        <w:t>State: Missouri</w:t>
+      </w:r>
+    </w:p>
+    <w:p>
+      <w:r>
+        <w:t>Point estimate: 393.48</w:t>
+      </w:r>
+    </w:p>
+    <w:p>
+      <w:r>
+        <w:t>95% CI (-734.81, 1521.76)</w:t>
+      </w:r>
+    </w:p>
+    <w:p>
+      <w:r>
+        <w:t>t-statistic: 0.684</w:t>
+      </w:r>
+    </w:p>
+    <w:p>
+      <w:r>
+        <w:t>p-value: 0.4945</w:t>
+      </w:r>
+    </w:p>
+    <w:p>
+      <w:r>
+        <w:t>State: Alabama</w:t>
+      </w:r>
+    </w:p>
+    <w:p>
+      <w:r>
+        <w:t>Point estimate: 365.08</w:t>
+      </w:r>
+    </w:p>
+    <w:p>
+      <w:r>
+        <w:t>95% CI (-1023.72, 1753.88)</w:t>
+      </w:r>
+    </w:p>
+    <w:p>
+      <w:r>
+        <w:t>t-statistic: 0.515</w:t>
+      </w:r>
+    </w:p>
+    <w:p>
+      <w:r>
+        <w:t>p-value: 0.6066</w:t>
+      </w:r>
+    </w:p>
+    <w:p>
+      <w:r>
+        <w:t>State: Arkansas</w:t>
+      </w:r>
+    </w:p>
+    <w:p>
+      <w:r>
+        <w:t>Point estimate: -312.21</w:t>
+      </w:r>
+    </w:p>
+    <w:p>
+      <w:r>
+        <w:t>95% CI (-1605.32, 980.90)</w:t>
+      </w:r>
+    </w:p>
+    <w:p>
+      <w:r>
+        <w:t>t-statistic: -0.473</w:t>
+      </w:r>
+    </w:p>
+    <w:p>
+      <w:r>
+        <w:t>p-value: 0.6362</w:t>
+      </w:r>
+    </w:p>
+    <w:p/>
+    <w:p>
+      <w:r>
+        <w:t>__--</w:t>
+      </w:r>
+    </w:p>
+    <w:p/>
+    <w:p>
+      <w:r>
+        <w:t>Naïve Detrended corporate income per capita</w:t>
+      </w:r>
+    </w:p>
+    <w:p/>
+    <w:p>
+      <w:r>
+        <w:t>State: Iowa</w:t>
+      </w:r>
+    </w:p>
+    <w:p>
+      <w:r>
+        <w:t>Point estimate: -114.54</w:t>
+      </w:r>
+    </w:p>
+    <w:p>
+      <w:r>
+        <w:t>95% CI (-2690.89, 2461.82)</w:t>
+      </w:r>
+    </w:p>
+    <w:p>
+      <w:r>
+        <w:t>t-statistic: -0.087</w:t>
+      </w:r>
+    </w:p>
+    <w:p>
+      <w:r>
+        <w:t>p-value: 0.9306</w:t>
+      </w:r>
+    </w:p>
+    <w:p>
+      <w:r>
+        <w:t>State: Nebraska</w:t>
+      </w:r>
+    </w:p>
+    <w:p>
+      <w:r>
+        <w:t>Point estimate: -37.46</w:t>
+      </w:r>
+    </w:p>
+    <w:p>
+      <w:r>
+        <w:t>95% CI (-1094.81, 1019.89)</w:t>
+      </w:r>
+    </w:p>
+    <w:p>
+      <w:r>
+        <w:t>t-statistic: -0.069</w:t>
+      </w:r>
+    </w:p>
+    <w:p>
+      <w:r>
+        <w:t>p-value: 0.9447</w:t>
+      </w:r>
+    </w:p>
+    <w:p>
+      <w:r>
+        <w:t>State: Michigan</w:t>
+      </w:r>
+    </w:p>
+    <w:p>
+      <w:r>
+        <w:lastRenderedPageBreak/>
+        <w:t>Point estimate: 680.83</w:t>
+      </w:r>
+    </w:p>
+    <w:p>
+      <w:r>
+        <w:t>95% CI (-789.71, 2151.36)</w:t>
+      </w:r>
+    </w:p>
+    <w:p>
+      <w:r>
+        <w:t>t-statistic: 0.907</w:t>
+      </w:r>
+    </w:p>
+    <w:p>
+      <w:r>
+        <w:t>p-value: 0.3645</w:t>
+      </w:r>
+    </w:p>
+    <w:p>
+      <w:r>
+        <w:t>State: Illinois</w:t>
+      </w:r>
+    </w:p>
+    <w:p>
+      <w:r>
+        <w:t>Point estimate: 497.89</w:t>
+      </w:r>
+    </w:p>
+    <w:p>
+      <w:r>
+        <w:t>95% CI (100.64, 895.14)</w:t>
+      </w:r>
+    </w:p>
+    <w:p>
+      <w:r>
+        <w:t>t-statistic: 2.457</w:t>
+      </w:r>
+    </w:p>
+    <w:p>
+      <w:r>
+        <w:t>p-value: 0.0142</w:t>
+      </w:r>
+    </w:p>
+    <w:p>
+      <w:r>
+        <w:t>State: Oregon</w:t>
+      </w:r>
+    </w:p>
+    <w:p>
+      <w:r>
+        <w:t>Point estimate: 152.73</w:t>
+      </w:r>
+    </w:p>
+    <w:p>
+      <w:r>
+        <w:t>95% CI (-1874.72, 2180.18)</w:t>
+      </w:r>
+    </w:p>
+    <w:p>
+      <w:r>
+        <w:t>t-statistic: 0.148</w:t>
+      </w:r>
+    </w:p>
+    <w:p>
+      <w:r>
+        <w:t>p-value: 0.8826</w:t>
+      </w:r>
+    </w:p>
+    <w:p>
+      <w:r>
+        <w:t>State: Georgia</w:t>
+      </w:r>
+    </w:p>
+    <w:p>
+      <w:r>
+        <w:t>Point estimate: -212.87</w:t>
+      </w:r>
+    </w:p>
+    <w:p>
+      <w:r>
+        <w:t>95% CI (-3164.96, 2739.22)</w:t>
+      </w:r>
+    </w:p>
+    <w:p>
+      <w:r>
+        <w:t>t-statistic: -0.141</w:t>
+      </w:r>
+    </w:p>
+    <w:p>
+      <w:r>
+        <w:t>p-value: 0.8876</w:t>
+      </w:r>
+    </w:p>
+    <w:p>
+      <w:r>
+        <w:t>State: Wisconsin</w:t>
+      </w:r>
+    </w:p>
+    <w:p>
+      <w:r>
+        <w:t>Point estimate: -444.90</w:t>
+      </w:r>
+    </w:p>
+    <w:p>
+      <w:r>
+        <w:t>95% CI (-2453.33, 1563.52)</w:t>
+      </w:r>
+    </w:p>
+    <w:p>
+      <w:r>
+        <w:t>t-statistic: -0.434</w:t>
+      </w:r>
+    </w:p>
+    <w:p>
+      <w:r>
+        <w:t>p-value: 0.6642</w:t>
+      </w:r>
+    </w:p>
+    <w:p>
+      <w:r>
+        <w:t>State: Arizona</w:t>
+      </w:r>
+    </w:p>
+    <w:p>
+      <w:r>
+        <w:t>Point estimate: -128.95</w:t>
+      </w:r>
+    </w:p>
+    <w:p>
+      <w:r>
+        <w:t>95% CI (-1481.36, 1223.47)</w:t>
+      </w:r>
+    </w:p>
+    <w:p>
+      <w:r>
+        <w:t>t-statistic: -0.187</w:t>
+      </w:r>
+    </w:p>
+    <w:p>
+      <w:r>
+        <w:t>p-value: 0.8518</w:t>
+      </w:r>
+    </w:p>
+    <w:p>
+      <w:r>
+        <w:t>State: Indiana</w:t>
+      </w:r>
+    </w:p>
+    <w:p>
+      <w:r>
+        <w:t>Point estimate: -728.00</w:t>
+      </w:r>
+    </w:p>
+    <w:p>
+      <w:r>
+        <w:t>95% CI (-2016.06, 560.06)</w:t>
+      </w:r>
+    </w:p>
+    <w:p>
+      <w:r>
+        <w:t>t-statistic: -1.108</w:t>
+      </w:r>
+    </w:p>
+    <w:p>
+      <w:r>
+        <w:t>p-value: 0.2682</w:t>
+      </w:r>
+    </w:p>
+    <w:p>
+      <w:r>
+        <w:t>State: Maine</w:t>
+      </w:r>
+    </w:p>
+    <w:p>
+      <w:r>
+        <w:t>Point estimate: -93.64</w:t>
+      </w:r>
+    </w:p>
+    <w:p>
+      <w:r>
+        <w:t>95% CI (-1239.54, 1052.27)</w:t>
+      </w:r>
+    </w:p>
+    <w:p>
+      <w:r>
+        <w:t>t-statistic: -0.160</w:t>
+      </w:r>
+    </w:p>
+    <w:p>
+      <w:r>
+        <w:t>p-value: 0.8728</w:t>
+      </w:r>
+    </w:p>
+    <w:p>
+      <w:r>
+        <w:t>State: Minnesota</w:t>
+      </w:r>
+    </w:p>
+    <w:p>
+      <w:r>
+        <w:t>Point estimate: -328.57</w:t>
+      </w:r>
+    </w:p>
+    <w:p>
+      <w:r>
+        <w:t>95% CI (-1925.93, 1268.78)</w:t>
+      </w:r>
+    </w:p>
+    <w:p>
+      <w:r>
+        <w:t>t-statistic: -0.403</w:t>
+      </w:r>
+    </w:p>
+    <w:p>
+      <w:r>
+        <w:t>p-value: 0.6869</w:t>
+      </w:r>
+    </w:p>
+    <w:p>
+      <w:r>
+        <w:lastRenderedPageBreak/>
+        <w:t>State: Pennsylvania</w:t>
+      </w:r>
+    </w:p>
+    <w:p>
+      <w:r>
+        <w:t>Point estimate: -69.36</w:t>
+      </w:r>
+    </w:p>
+    <w:p>
+      <w:r>
+        <w:t>95% CI (-1213.58, 1074.86)</w:t>
+      </w:r>
+    </w:p>
+    <w:p>
+      <w:r>
+        <w:t>t-statistic: -0.119</w:t>
+      </w:r>
+    </w:p>
+    <w:p>
+      <w:r>
+        <w:t>p-value: 0.9054</w:t>
+      </w:r>
+    </w:p>
+    <w:p>
+      <w:r>
+        <w:t>State: South Carolina</w:t>
+      </w:r>
+    </w:p>
+    <w:p>
+      <w:r>
+        <w:t>Point estimate: -156.08</w:t>
+      </w:r>
+    </w:p>
+    <w:p>
+      <w:r>
+        <w:t>95% CI (-1662.10, 1349.94)</w:t>
+      </w:r>
+    </w:p>
+    <w:p>
+      <w:r>
+        <w:t>t-statistic: -0.203</w:t>
+      </w:r>
+    </w:p>
+    <w:p>
+      <w:r>
+        <w:t>p-value: 0.8391</w:t>
+      </w:r>
+    </w:p>
+    <w:p>
+      <w:r>
+        <w:t>State: Colorado</w:t>
+      </w:r>
+    </w:p>
+    <w:p>
+      <w:r>
+        <w:t>Point estimate: -282.22</w:t>
+      </w:r>
+    </w:p>
+    <w:p>
+      <w:r>
+        <w:t>95% CI (-1788.48, 1224.04)</w:t>
+      </w:r>
+    </w:p>
+    <w:p>
+      <w:r>
+        <w:t>t-statistic: -0.367</w:t>
+      </w:r>
+    </w:p>
+    <w:p>
+      <w:r>
+        <w:t>p-value: 0.7135</w:t>
+      </w:r>
+    </w:p>
+    <w:p>
+      <w:r>
+        <w:t>State: California</w:t>
+      </w:r>
+    </w:p>
+    <w:p>
+      <w:r>
+        <w:t>Point estimate: -1074.17</w:t>
+      </w:r>
+    </w:p>
+    <w:p>
+      <w:r>
+        <w:t>95% CI (-2530.27, 381.93)</w:t>
+      </w:r>
+    </w:p>
+    <w:p>
+      <w:r>
+        <w:t>t-statistic: -1.446</w:t>
+      </w:r>
+    </w:p>
+    <w:p>
+      <w:r>
+        <w:t>p-value: 0.1485</w:t>
+      </w:r>
+    </w:p>
+    <w:p>
+      <w:r>
+        <w:t>State: Utah</w:t>
+      </w:r>
+    </w:p>
+    <w:p>
+      <w:r>
+        <w:t>Point estimate: -515.68</w:t>
+      </w:r>
+    </w:p>
+    <w:p>
+      <w:r>
+        <w:t>95% CI (-1938.05, 906.69)</w:t>
+      </w:r>
+    </w:p>
+    <w:p>
+      <w:r>
+        <w:t>t-statistic: -0.711</w:t>
+      </w:r>
+    </w:p>
+    <w:p>
+      <w:r>
+        <w:t>p-value: 0.4775</w:t>
+      </w:r>
+    </w:p>
+    <w:p>
+      <w:r>
+        <w:t>State: New Jersey</w:t>
+      </w:r>
+    </w:p>
+    <w:p>
+      <w:r>
+        <w:t>Point estimate: -415.53</w:t>
+      </w:r>
+    </w:p>
+    <w:p>
+      <w:r>
+        <w:t>95% CI (-2037.12, 1206.05)</w:t>
+      </w:r>
+    </w:p>
+    <w:p>
+      <w:r>
+        <w:t>t-statistic: -0.502</w:t>
+      </w:r>
+    </w:p>
+    <w:p>
+      <w:r>
+        <w:t>p-value: 0.6156</w:t>
+      </w:r>
+    </w:p>
+    <w:p>
+      <w:r>
+        <w:t>State: New York</w:t>
+      </w:r>
+    </w:p>
+    <w:p>
+      <w:r>
+        <w:t>Point estimate: 18.21</w:t>
+      </w:r>
+    </w:p>
+    <w:p>
+      <w:r>
+        <w:t>95% CI (-851.89, 888.31)</w:t>
+      </w:r>
+    </w:p>
+    <w:p>
+      <w:r>
+        <w:t>t-statistic: 0.041</w:t>
+      </w:r>
+    </w:p>
+    <w:p>
+      <w:r>
+        <w:t>p-value: 0.9673</w:t>
+      </w:r>
+    </w:p>
+    <w:p>
+      <w:r>
+        <w:t>State: Rhode Island</w:t>
+      </w:r>
+    </w:p>
+    <w:p>
+      <w:r>
+        <w:t>Point estimate: 439.93</w:t>
+      </w:r>
+    </w:p>
+    <w:p>
+      <w:r>
+        <w:t>95% CI (-728.56, 1608.41)</w:t>
+      </w:r>
+    </w:p>
+    <w:p>
+      <w:r>
+        <w:t>t-statistic: 0.738</w:t>
+      </w:r>
+    </w:p>
+    <w:p>
+      <w:r>
+        <w:t>p-value: 0.4608</w:t>
+      </w:r>
+    </w:p>
+    <w:p>
+      <w:r>
+        <w:t>State: Connecticut</w:t>
+      </w:r>
+    </w:p>
+    <w:p>
+      <w:r>
+        <w:t>Point estimate: -1384.88</w:t>
+      </w:r>
+    </w:p>
+    <w:p>
+      <w:r>
+        <w:t>95% CI (-2170.26, -599.50)</w:t>
+      </w:r>
+    </w:p>
+    <w:p>
+      <w:r>
+        <w:t>t-statistic: -3.456</w:t>
+      </w:r>
+    </w:p>
+    <w:p>
+      <w:r>
+        <w:lastRenderedPageBreak/>
+        <w:t>p-value: 0.0006</w:t>
+      </w:r>
+    </w:p>
+    <w:p>
+      <w:r>
+        <w:t>State: Louisiana</w:t>
+      </w:r>
+    </w:p>
+    <w:p>
+      <w:r>
+        <w:t>Point estimate: 50.81</w:t>
+      </w:r>
+    </w:p>
+    <w:p>
+      <w:r>
+        <w:t>95% CI (-797.34, 898.97)</w:t>
+      </w:r>
+    </w:p>
+    <w:p>
+      <w:r>
+        <w:t>t-statistic: 0.117</w:t>
+      </w:r>
+    </w:p>
+    <w:p>
+      <w:r>
+        <w:t>p-value: 0.9066</w:t>
+      </w:r>
+    </w:p>
+    <w:p>
+      <w:r>
+        <w:t>State: North Carolina</w:t>
+      </w:r>
+    </w:p>
+    <w:p>
+      <w:r>
+        <w:t>Point estimate: -53.66</w:t>
+      </w:r>
+    </w:p>
+    <w:p>
+      <w:r>
+        <w:t>95% CI (-918.89, 811.57)</w:t>
+      </w:r>
+    </w:p>
+    <w:p>
+      <w:r>
+        <w:t>t-statistic: -0.122</w:t>
+      </w:r>
+    </w:p>
+    <w:p>
+      <w:r>
+        <w:t>p-value: 0.9033</w:t>
+      </w:r>
+    </w:p>
+    <w:p>
+      <w:r>
+        <w:t>State: North Dakota</w:t>
+      </w:r>
+    </w:p>
+    <w:p>
+      <w:r>
+        <w:t>Point estimate: -1154.02</w:t>
+      </w:r>
+    </w:p>
+    <w:p>
+      <w:r>
+        <w:t>95% CI (-1976.16, -331.87)</w:t>
+      </w:r>
+    </w:p>
+    <w:p>
+      <w:r>
+        <w:t>t-statistic: -2.751</w:t>
+      </w:r>
+    </w:p>
+    <w:p>
+      <w:r>
+        <w:t>p-value: 0.0061</w:t>
+      </w:r>
+    </w:p>
+    <w:p>
+      <w:r>
+        <w:t>State: Delaware</w:t>
+      </w:r>
+    </w:p>
+    <w:p>
+      <w:r>
+        <w:t>Point estimate: -731.02</w:t>
+      </w:r>
+    </w:p>
+    <w:p>
+      <w:r>
+        <w:t>95% CI (-1586.27, 124.23)</w:t>
+      </w:r>
+    </w:p>
+    <w:p>
+      <w:r>
+        <w:t>t-statistic: -1.675</w:t>
+      </w:r>
+    </w:p>
+    <w:p>
+      <w:r>
+        <w:t>p-value: 0.0942</w:t>
+      </w:r>
+    </w:p>
+    <w:p>
+      <w:r>
+        <w:t>State: Kentucky</w:t>
+      </w:r>
+    </w:p>
+    <w:p>
+      <w:r>
+        <w:t>Point estimate: 163.69</w:t>
+      </w:r>
+    </w:p>
+    <w:p>
+      <w:r>
+        <w:t>95% CI (-693.07, 1020.46)</w:t>
+      </w:r>
+    </w:p>
+    <w:p>
+      <w:r>
+        <w:t>t-statistic: 0.374</w:t>
+      </w:r>
+    </w:p>
+    <w:p>
+      <w:r>
+        <w:t>p-value: 0.7081</w:t>
+      </w:r>
+    </w:p>
+    <w:p>
+      <w:r>
+        <w:t>State: Maryland</w:t>
+      </w:r>
+    </w:p>
+    <w:p>
+      <w:r>
+        <w:t>Point estimate: 34.39</w:t>
+      </w:r>
+    </w:p>
+    <w:p>
+      <w:r>
+        <w:t>95% CI (-727.89, 796.66)</w:t>
+      </w:r>
+    </w:p>
+    <w:p>
+      <w:r>
+        <w:t>t-statistic: 0.088</w:t>
+      </w:r>
+    </w:p>
+    <w:p>
+      <w:r>
+        <w:t>p-value: 0.9296</w:t>
+      </w:r>
+    </w:p>
+    <w:p>
+      <w:r>
+        <w:t>State: Missouri</w:t>
+      </w:r>
+    </w:p>
+    <w:p>
+      <w:r>
+        <w:t>Point estimate: 267.64</w:t>
+      </w:r>
+    </w:p>
+    <w:p>
+      <w:r>
+        <w:t>95% CI (-719.41, 1254.69)</w:t>
+      </w:r>
+    </w:p>
+    <w:p>
+      <w:r>
+        <w:t>t-statistic: 0.531</w:t>
+      </w:r>
+    </w:p>
+    <w:p>
+      <w:r>
+        <w:t>p-value: 0.5953</w:t>
+      </w:r>
+    </w:p>
+    <w:p>
+      <w:r>
+        <w:t>State: Alabama</w:t>
+      </w:r>
+    </w:p>
+    <w:p>
+      <w:r>
+        <w:t>Point estimate: 435.61</w:t>
+      </w:r>
+    </w:p>
+    <w:p>
+      <w:r>
+        <w:t>95% CI (-913.06, 1784.28)</w:t>
+      </w:r>
+    </w:p>
+    <w:p>
+      <w:r>
+        <w:t>t-statistic: 0.633</w:t>
+      </w:r>
+    </w:p>
+    <w:p>
+      <w:r>
+        <w:t>p-value: 0.5269</w:t>
+      </w:r>
+    </w:p>
+    <w:p>
+      <w:r>
+        <w:t>State: Arkansas</w:t>
+      </w:r>
+    </w:p>
+    <w:p>
+      <w:r>
+        <w:t>Point estimate: -197.54</w:t>
+      </w:r>
+    </w:p>
+    <w:p>
+      <w:r>
+        <w:t>95% CI (-1599.93, 1204.84)</w:t>
+      </w:r>
+    </w:p>
+    <w:p>
+      <w:r>
+        <w:lastRenderedPageBreak/>
+        <w:t>t-statistic: -0.276</w:t>
+      </w:r>
+    </w:p>
+    <w:p>
+      <w:r>
+        <w:t>p-value: 0.7826</w:t>
+      </w:r>
+    </w:p>
     <w:sectPr>
       <w:pgSz w:w="12240" w:h="15840"/>
       <w:pgMar w:top="1440" w:right="1440" w:bottom="1440" w:left="1440" w:header="720" w:footer="720" w:gutter="0"/>

</xml_diff>